<commit_message>
CVs done + code cleanup
</commit_message>
<xml_diff>
--- a/CV/Evans.docx
+++ b/CV/Evans.docx
@@ -6,8 +6,8 @@
       <w:pPr>
         <w:rPr>
           <w:rFonts w:ascii="Times New Roman" w:hAnsi="Times New Roman" w:cs="Times New Roman"/>
-          <w:sz w:val="36"/>
-          <w:szCs w:val="36"/>
+          <w:sz w:val="72"/>
+          <w:szCs w:val="72"/>
           <w:lang w:val="en-US"/>
         </w:rPr>
       </w:pPr>
@@ -15,12 +15,12 @@
         <w:rPr>
           <w:rFonts w:ascii="Times New Roman" w:hAnsi="Times New Roman" w:cs="Times New Roman"/>
           <w:noProof/>
-          <w:sz w:val="32"/>
-          <w:szCs w:val="32"/>
+          <w:sz w:val="56"/>
+          <w:szCs w:val="56"/>
           <w:lang w:val="en-US"/>
         </w:rPr>
         <w:drawing>
-          <wp:anchor distT="0" distB="0" distL="114300" distR="114300" simplePos="0" relativeHeight="251658240" behindDoc="0" locked="0" layoutInCell="1" allowOverlap="1" wp14:anchorId="4DFC89FB" wp14:editId="4F0BDC3D">
+          <wp:anchor distT="0" distB="0" distL="114300" distR="114300" simplePos="0" relativeHeight="251658240" behindDoc="0" locked="0" layoutInCell="1" allowOverlap="1" wp14:anchorId="4DFC89FB" wp14:editId="0C126EB5">
             <wp:simplePos x="0" y="0"/>
             <wp:positionH relativeFrom="margin">
               <wp:align>left</wp:align>
@@ -28,7 +28,7 @@
             <wp:positionV relativeFrom="margin">
               <wp:align>top</wp:align>
             </wp:positionV>
-            <wp:extent cx="2463800" cy="2279015"/>
+            <wp:extent cx="2952750" cy="2731135"/>
             <wp:effectExtent l="0" t="0" r="0" b="0"/>
             <wp:wrapSquare wrapText="bothSides"/>
             <wp:docPr id="1" name="Immagine 1" descr="Immagine che contiene testo&#10;&#10;Descrizione generata automaticamente"/>
@@ -57,7 +57,7 @@
                   <pic:spPr>
                     <a:xfrm>
                       <a:off x="0" y="0"/>
-                      <a:ext cx="2499303" cy="2311855"/>
+                      <a:ext cx="3007576" cy="2782008"/>
                     </a:xfrm>
                     <a:prstGeom prst="rect">
                       <a:avLst/>
@@ -75,11 +75,71 @@
           </wp:anchor>
         </w:drawing>
       </w:r>
-      <w:r>
-        <w:rPr>
-          <w:rFonts w:ascii="Times New Roman" w:hAnsi="Times New Roman" w:cs="Times New Roman"/>
-          <w:sz w:val="36"/>
-          <w:szCs w:val="36"/>
+    </w:p>
+    <w:p>
+      <w:pPr>
+        <w:rPr>
+          <w:rFonts w:ascii="Times New Roman" w:hAnsi="Times New Roman" w:cs="Times New Roman"/>
+          <w:sz w:val="72"/>
+          <w:szCs w:val="72"/>
+          <w:lang w:val="en-US"/>
+        </w:rPr>
+      </w:pPr>
+    </w:p>
+    <w:p>
+      <w:pPr>
+        <w:rPr>
+          <w:rFonts w:ascii="Times New Roman" w:hAnsi="Times New Roman" w:cs="Times New Roman"/>
+          <w:sz w:val="72"/>
+          <w:szCs w:val="72"/>
+          <w:lang w:val="en-US"/>
+        </w:rPr>
+      </w:pPr>
+    </w:p>
+    <w:p>
+      <w:pPr>
+        <w:rPr>
+          <w:rFonts w:ascii="Times New Roman" w:hAnsi="Times New Roman" w:cs="Times New Roman"/>
+          <w:sz w:val="72"/>
+          <w:szCs w:val="72"/>
+          <w:lang w:val="en-US"/>
+        </w:rPr>
+      </w:pPr>
+    </w:p>
+    <w:p>
+      <w:pPr>
+        <w:rPr>
+          <w:rFonts w:ascii="Times New Roman" w:hAnsi="Times New Roman" w:cs="Times New Roman"/>
+          <w:sz w:val="72"/>
+          <w:szCs w:val="72"/>
+          <w:lang w:val="en-US"/>
+        </w:rPr>
+      </w:pPr>
+    </w:p>
+    <w:p>
+      <w:pPr>
+        <w:rPr>
+          <w:rFonts w:ascii="Times New Roman" w:hAnsi="Times New Roman" w:cs="Times New Roman"/>
+          <w:sz w:val="72"/>
+          <w:szCs w:val="72"/>
+          <w:lang w:val="en-US"/>
+        </w:rPr>
+      </w:pPr>
+    </w:p>
+    <w:p>
+      <w:pPr>
+        <w:rPr>
+          <w:rFonts w:ascii="Times New Roman" w:hAnsi="Times New Roman" w:cs="Times New Roman"/>
+          <w:sz w:val="72"/>
+          <w:szCs w:val="72"/>
+          <w:lang w:val="en-US"/>
+        </w:rPr>
+      </w:pPr>
+      <w:r>
+        <w:rPr>
+          <w:rFonts w:ascii="Times New Roman" w:hAnsi="Times New Roman" w:cs="Times New Roman"/>
+          <w:sz w:val="72"/>
+          <w:szCs w:val="72"/>
           <w:lang w:val="en-US"/>
         </w:rPr>
         <w:t>Roger Evans</w:t>
@@ -89,46 +149,35 @@
       <w:pPr>
         <w:rPr>
           <w:rFonts w:ascii="Times New Roman" w:hAnsi="Times New Roman" w:cs="Times New Roman"/>
-          <w:sz w:val="36"/>
-          <w:szCs w:val="36"/>
-          <w:lang w:val="en-US"/>
-        </w:rPr>
-      </w:pPr>
-    </w:p>
-    <w:p>
-      <w:pPr>
-        <w:rPr>
-          <w:rFonts w:ascii="Times New Roman" w:hAnsi="Times New Roman" w:cs="Times New Roman"/>
-          <w:sz w:val="32"/>
-          <w:szCs w:val="32"/>
-          <w:lang w:val="en-US"/>
-        </w:rPr>
-      </w:pPr>
-      <w:r>
-        <w:rPr>
-          <w:rFonts w:ascii="Times New Roman" w:hAnsi="Times New Roman" w:cs="Times New Roman"/>
-          <w:sz w:val="32"/>
-          <w:szCs w:val="32"/>
-          <w:lang w:val="en-US"/>
-        </w:rPr>
-        <w:t>D.</w:t>
-      </w:r>
-      <w:proofErr w:type="gramStart"/>
-      <w:r>
-        <w:rPr>
-          <w:rFonts w:ascii="Times New Roman" w:hAnsi="Times New Roman" w:cs="Times New Roman"/>
-          <w:sz w:val="32"/>
-          <w:szCs w:val="32"/>
-          <w:lang w:val="en-US"/>
-        </w:rPr>
-        <w:t>O.B</w:t>
-      </w:r>
-      <w:proofErr w:type="gramEnd"/>
-      <w:r>
-        <w:rPr>
-          <w:rFonts w:ascii="Times New Roman" w:hAnsi="Times New Roman" w:cs="Times New Roman"/>
-          <w:sz w:val="32"/>
-          <w:szCs w:val="32"/>
+          <w:sz w:val="72"/>
+          <w:szCs w:val="72"/>
+          <w:lang w:val="en-US"/>
+        </w:rPr>
+      </w:pPr>
+    </w:p>
+    <w:p>
+      <w:pPr>
+        <w:rPr>
+          <w:rFonts w:ascii="Times New Roman" w:hAnsi="Times New Roman" w:cs="Times New Roman"/>
+          <w:sz w:val="56"/>
+          <w:szCs w:val="56"/>
+          <w:lang w:val="en-US"/>
+        </w:rPr>
+      </w:pPr>
+      <w:r>
+        <w:rPr>
+          <w:rFonts w:ascii="Times New Roman" w:hAnsi="Times New Roman" w:cs="Times New Roman"/>
+          <w:sz w:val="56"/>
+          <w:szCs w:val="56"/>
+          <w:lang w:val="en-US"/>
+        </w:rPr>
+        <w:t>D.O.B</w:t>
+      </w:r>
+      <w:r>
+        <w:rPr>
+          <w:rFonts w:ascii="Times New Roman" w:hAnsi="Times New Roman" w:cs="Times New Roman"/>
+          <w:sz w:val="56"/>
+          <w:szCs w:val="56"/>
           <w:lang w:val="en-US"/>
         </w:rPr>
         <w:tab/>
@@ -136,8 +185,8 @@
       <w:r>
         <w:rPr>
           <w:rFonts w:ascii="Times New Roman" w:hAnsi="Times New Roman" w:cs="Times New Roman"/>
-          <w:sz w:val="32"/>
-          <w:szCs w:val="32"/>
+          <w:sz w:val="56"/>
+          <w:szCs w:val="56"/>
           <w:lang w:val="en-US"/>
         </w:rPr>
         <w:tab/>
@@ -145,8 +194,8 @@
       <w:r>
         <w:rPr>
           <w:rFonts w:ascii="Times New Roman" w:hAnsi="Times New Roman" w:cs="Times New Roman"/>
-          <w:sz w:val="32"/>
-          <w:szCs w:val="32"/>
+          <w:sz w:val="56"/>
+          <w:szCs w:val="56"/>
           <w:lang w:val="en-US"/>
         </w:rPr>
         <w:t>25</w:t>
@@ -154,8 +203,8 @@
       <w:r>
         <w:rPr>
           <w:rFonts w:ascii="Times New Roman" w:hAnsi="Times New Roman" w:cs="Times New Roman"/>
-          <w:sz w:val="32"/>
-          <w:szCs w:val="32"/>
+          <w:sz w:val="56"/>
+          <w:szCs w:val="56"/>
           <w:lang w:val="en-US"/>
         </w:rPr>
         <w:t>.</w:t>
@@ -163,8 +212,8 @@
       <w:r>
         <w:rPr>
           <w:rFonts w:ascii="Times New Roman" w:hAnsi="Times New Roman" w:cs="Times New Roman"/>
-          <w:sz w:val="32"/>
-          <w:szCs w:val="32"/>
+          <w:sz w:val="56"/>
+          <w:szCs w:val="56"/>
           <w:lang w:val="en-US"/>
         </w:rPr>
         <w:t>12</w:t>
@@ -172,8 +221,8 @@
       <w:r>
         <w:rPr>
           <w:rFonts w:ascii="Times New Roman" w:hAnsi="Times New Roman" w:cs="Times New Roman"/>
-          <w:sz w:val="32"/>
-          <w:szCs w:val="32"/>
+          <w:sz w:val="56"/>
+          <w:szCs w:val="56"/>
           <w:lang w:val="en-US"/>
         </w:rPr>
         <w:t>.19</w:t>
@@ -181,8 +230,8 @@
       <w:r>
         <w:rPr>
           <w:rFonts w:ascii="Times New Roman" w:hAnsi="Times New Roman" w:cs="Times New Roman"/>
-          <w:sz w:val="32"/>
-          <w:szCs w:val="32"/>
+          <w:sz w:val="56"/>
+          <w:szCs w:val="56"/>
           <w:lang w:val="en-US"/>
         </w:rPr>
         <w:t>70</w:t>
@@ -192,26 +241,26 @@
       <w:pPr>
         <w:rPr>
           <w:rFonts w:ascii="Times New Roman" w:hAnsi="Times New Roman" w:cs="Times New Roman"/>
-          <w:sz w:val="32"/>
-          <w:szCs w:val="32"/>
-          <w:lang w:val="en-US"/>
-        </w:rPr>
-      </w:pPr>
-    </w:p>
-    <w:p>
-      <w:pPr>
-        <w:rPr>
-          <w:rFonts w:ascii="Times New Roman" w:hAnsi="Times New Roman" w:cs="Times New Roman"/>
-          <w:sz w:val="32"/>
-          <w:szCs w:val="32"/>
-          <w:lang w:val="en-US"/>
-        </w:rPr>
-      </w:pPr>
-      <w:r>
-        <w:rPr>
-          <w:rFonts w:ascii="Times New Roman" w:hAnsi="Times New Roman" w:cs="Times New Roman"/>
-          <w:sz w:val="32"/>
-          <w:szCs w:val="32"/>
+          <w:sz w:val="56"/>
+          <w:szCs w:val="56"/>
+          <w:lang w:val="en-US"/>
+        </w:rPr>
+      </w:pPr>
+    </w:p>
+    <w:p>
+      <w:pPr>
+        <w:rPr>
+          <w:rFonts w:ascii="Times New Roman" w:hAnsi="Times New Roman" w:cs="Times New Roman"/>
+          <w:sz w:val="56"/>
+          <w:szCs w:val="56"/>
+          <w:lang w:val="en-US"/>
+        </w:rPr>
+      </w:pPr>
+      <w:r>
+        <w:rPr>
+          <w:rFonts w:ascii="Times New Roman" w:hAnsi="Times New Roman" w:cs="Times New Roman"/>
+          <w:sz w:val="56"/>
+          <w:szCs w:val="56"/>
           <w:lang w:val="en-US"/>
         </w:rPr>
         <w:t>Address</w:t>
@@ -219,8 +268,8 @@
       <w:r>
         <w:rPr>
           <w:rFonts w:ascii="Times New Roman" w:hAnsi="Times New Roman" w:cs="Times New Roman"/>
-          <w:sz w:val="32"/>
-          <w:szCs w:val="32"/>
+          <w:sz w:val="56"/>
+          <w:szCs w:val="56"/>
           <w:lang w:val="en-US"/>
         </w:rPr>
         <w:tab/>
@@ -228,8 +277,8 @@
       <w:r>
         <w:rPr>
           <w:rFonts w:ascii="Times New Roman" w:hAnsi="Times New Roman" w:cs="Times New Roman"/>
-          <w:sz w:val="32"/>
-          <w:szCs w:val="32"/>
+          <w:sz w:val="56"/>
+          <w:szCs w:val="56"/>
           <w:lang w:val="en-US"/>
         </w:rPr>
         <w:t>19</w:t>
@@ -237,8 +286,8 @@
       <w:r>
         <w:rPr>
           <w:rFonts w:ascii="Times New Roman" w:hAnsi="Times New Roman" w:cs="Times New Roman"/>
-          <w:sz w:val="32"/>
-          <w:szCs w:val="32"/>
+          <w:sz w:val="56"/>
+          <w:szCs w:val="56"/>
           <w:lang w:val="en-US"/>
         </w:rPr>
         <w:t xml:space="preserve"> </w:t>
@@ -246,8 +295,8 @@
       <w:r>
         <w:rPr>
           <w:rFonts w:ascii="Times New Roman" w:hAnsi="Times New Roman" w:cs="Times New Roman"/>
-          <w:sz w:val="32"/>
-          <w:szCs w:val="32"/>
+          <w:sz w:val="56"/>
+          <w:szCs w:val="56"/>
           <w:lang w:val="en-US"/>
         </w:rPr>
         <w:t>High Street</w:t>
@@ -255,8 +304,8 @@
       <w:r>
         <w:rPr>
           <w:rFonts w:ascii="Times New Roman" w:hAnsi="Times New Roman" w:cs="Times New Roman"/>
-          <w:sz w:val="32"/>
-          <w:szCs w:val="32"/>
+          <w:sz w:val="56"/>
+          <w:szCs w:val="56"/>
           <w:lang w:val="en-US"/>
         </w:rPr>
         <w:t xml:space="preserve">, 60061 </w:t>
@@ -265,8 +314,8 @@
       <w:r>
         <w:rPr>
           <w:rFonts w:ascii="Times New Roman" w:hAnsi="Times New Roman" w:cs="Times New Roman"/>
-          <w:sz w:val="32"/>
-          <w:szCs w:val="32"/>
+          <w:sz w:val="56"/>
+          <w:szCs w:val="56"/>
           <w:lang w:val="en-US"/>
         </w:rPr>
         <w:t>Gyr</w:t>
@@ -277,45 +326,45 @@
       <w:pPr>
         <w:rPr>
           <w:rFonts w:ascii="Times New Roman" w:hAnsi="Times New Roman" w:cs="Times New Roman"/>
-          <w:sz w:val="32"/>
-          <w:szCs w:val="32"/>
-          <w:lang w:val="en-US"/>
-        </w:rPr>
-      </w:pPr>
-    </w:p>
-    <w:p>
-      <w:pPr>
-        <w:rPr>
-          <w:rFonts w:ascii="Times New Roman" w:hAnsi="Times New Roman" w:cs="Times New Roman"/>
-          <w:sz w:val="32"/>
-          <w:szCs w:val="32"/>
-          <w:lang w:val="en-US"/>
-        </w:rPr>
-      </w:pPr>
-      <w:r>
-        <w:rPr>
-          <w:rFonts w:ascii="Times New Roman" w:hAnsi="Times New Roman" w:cs="Times New Roman"/>
-          <w:sz w:val="32"/>
-          <w:szCs w:val="32"/>
-          <w:lang w:val="en-US"/>
+          <w:sz w:val="56"/>
+          <w:szCs w:val="56"/>
+          <w:lang w:val="en-US"/>
+        </w:rPr>
+      </w:pPr>
+    </w:p>
+    <w:p>
+      <w:pPr>
+        <w:rPr>
+          <w:rFonts w:ascii="Times New Roman" w:hAnsi="Times New Roman" w:cs="Times New Roman"/>
+          <w:sz w:val="56"/>
+          <w:szCs w:val="56"/>
+          <w:lang w:val="de-CH"/>
+        </w:rPr>
+      </w:pPr>
+      <w:r>
+        <w:rPr>
+          <w:rFonts w:ascii="Times New Roman" w:hAnsi="Times New Roman" w:cs="Times New Roman"/>
+          <w:sz w:val="56"/>
+          <w:szCs w:val="56"/>
+          <w:lang w:val="de-CH"/>
         </w:rPr>
         <w:t xml:space="preserve">Tel. </w:t>
       </w:r>
       <w:r>
         <w:rPr>
           <w:rFonts w:ascii="Times New Roman" w:hAnsi="Times New Roman" w:cs="Times New Roman"/>
-          <w:sz w:val="32"/>
-          <w:szCs w:val="32"/>
-          <w:lang w:val="en-US"/>
+          <w:sz w:val="56"/>
+          <w:szCs w:val="56"/>
+          <w:lang w:val="de-CH"/>
         </w:rPr>
         <w:tab/>
       </w:r>
       <w:r>
         <w:rPr>
           <w:rFonts w:ascii="Times New Roman" w:hAnsi="Times New Roman" w:cs="Times New Roman"/>
-          <w:sz w:val="32"/>
-          <w:szCs w:val="32"/>
-          <w:lang w:val="en-US"/>
+          <w:sz w:val="56"/>
+          <w:szCs w:val="56"/>
+          <w:lang w:val="de-CH"/>
         </w:rPr>
         <w:tab/>
         <w:t>+56</w:t>
@@ -323,9 +372,9 @@
       <w:r>
         <w:rPr>
           <w:rFonts w:ascii="Times New Roman" w:hAnsi="Times New Roman" w:cs="Times New Roman"/>
-          <w:sz w:val="32"/>
-          <w:szCs w:val="32"/>
-          <w:lang w:val="en-US"/>
+          <w:sz w:val="56"/>
+          <w:szCs w:val="56"/>
+          <w:lang w:val="de-CH"/>
         </w:rPr>
         <w:t>38502340</w:t>
       </w:r>
@@ -334,63 +383,63 @@
       <w:pPr>
         <w:rPr>
           <w:rFonts w:ascii="Times New Roman" w:hAnsi="Times New Roman" w:cs="Times New Roman"/>
-          <w:sz w:val="32"/>
-          <w:szCs w:val="32"/>
-          <w:lang w:val="en-US"/>
-        </w:rPr>
-      </w:pPr>
-    </w:p>
-    <w:p>
-      <w:pPr>
-        <w:rPr>
-          <w:rFonts w:ascii="Times New Roman" w:hAnsi="Times New Roman" w:cs="Times New Roman"/>
-          <w:sz w:val="32"/>
-          <w:szCs w:val="32"/>
-          <w:lang w:val="en-US"/>
-        </w:rPr>
-      </w:pPr>
-      <w:r>
-        <w:rPr>
-          <w:rFonts w:ascii="Times New Roman" w:hAnsi="Times New Roman" w:cs="Times New Roman"/>
-          <w:sz w:val="32"/>
-          <w:szCs w:val="32"/>
-          <w:lang w:val="en-US"/>
+          <w:sz w:val="56"/>
+          <w:szCs w:val="56"/>
+          <w:lang w:val="de-CH"/>
+        </w:rPr>
+      </w:pPr>
+    </w:p>
+    <w:p>
+      <w:pPr>
+        <w:rPr>
+          <w:rFonts w:ascii="Times New Roman" w:hAnsi="Times New Roman" w:cs="Times New Roman"/>
+          <w:sz w:val="56"/>
+          <w:szCs w:val="56"/>
+          <w:lang w:val="de-CH"/>
+        </w:rPr>
+      </w:pPr>
+      <w:r>
+        <w:rPr>
+          <w:rFonts w:ascii="Times New Roman" w:hAnsi="Times New Roman" w:cs="Times New Roman"/>
+          <w:sz w:val="56"/>
+          <w:szCs w:val="56"/>
+          <w:lang w:val="de-CH"/>
         </w:rPr>
         <w:t>Email</w:t>
       </w:r>
       <w:r>
         <w:rPr>
           <w:rFonts w:ascii="Times New Roman" w:hAnsi="Times New Roman" w:cs="Times New Roman"/>
-          <w:sz w:val="32"/>
-          <w:szCs w:val="32"/>
-          <w:lang w:val="en-US"/>
+          <w:sz w:val="56"/>
+          <w:szCs w:val="56"/>
+          <w:lang w:val="de-CH"/>
         </w:rPr>
         <w:tab/>
       </w:r>
       <w:r>
         <w:rPr>
           <w:rFonts w:ascii="Times New Roman" w:hAnsi="Times New Roman" w:cs="Times New Roman"/>
-          <w:sz w:val="32"/>
-          <w:szCs w:val="32"/>
-          <w:lang w:val="en-US"/>
+          <w:sz w:val="56"/>
+          <w:szCs w:val="56"/>
+          <w:lang w:val="de-CH"/>
         </w:rPr>
         <w:tab/>
       </w:r>
       <w:r>
         <w:rPr>
           <w:rFonts w:ascii="Times New Roman" w:hAnsi="Times New Roman" w:cs="Times New Roman"/>
-          <w:sz w:val="32"/>
-          <w:szCs w:val="32"/>
-          <w:lang w:val="en-US"/>
+          <w:sz w:val="56"/>
+          <w:szCs w:val="56"/>
+          <w:lang w:val="de-CH"/>
         </w:rPr>
         <w:t>rrrrogerevans</w:t>
       </w:r>
       <w:r>
         <w:rPr>
           <w:rFonts w:ascii="Times New Roman" w:hAnsi="Times New Roman" w:cs="Times New Roman"/>
-          <w:sz w:val="32"/>
-          <w:szCs w:val="32"/>
-          <w:lang w:val="en-US"/>
+          <w:sz w:val="56"/>
+          <w:szCs w:val="56"/>
+          <w:lang w:val="de-CH"/>
         </w:rPr>
         <w:t>@gmail.com</w:t>
       </w:r>
@@ -399,19 +448,49 @@
       <w:pPr>
         <w:rPr>
           <w:rFonts w:ascii="Times New Roman" w:hAnsi="Times New Roman" w:cs="Times New Roman"/>
-          <w:sz w:val="32"/>
-          <w:szCs w:val="32"/>
-          <w:lang w:val="en-US"/>
-        </w:rPr>
-      </w:pPr>
-    </w:p>
-    <w:p>
-      <w:pPr>
-        <w:rPr>
-          <w:rFonts w:ascii="Times New Roman" w:hAnsi="Times New Roman" w:cs="Times New Roman"/>
-          <w:sz w:val="32"/>
-          <w:szCs w:val="32"/>
-          <w:lang w:val="en-US"/>
+          <w:sz w:val="56"/>
+          <w:szCs w:val="56"/>
+          <w:lang w:val="de-CH"/>
+        </w:rPr>
+      </w:pPr>
+    </w:p>
+    <w:p>
+      <w:pPr>
+        <w:rPr>
+          <w:rFonts w:ascii="Times New Roman" w:hAnsi="Times New Roman" w:cs="Times New Roman"/>
+          <w:sz w:val="56"/>
+          <w:szCs w:val="56"/>
+          <w:lang w:val="de-CH"/>
+        </w:rPr>
+      </w:pPr>
+    </w:p>
+    <w:p>
+      <w:pPr>
+        <w:rPr>
+          <w:rFonts w:ascii="Times New Roman" w:hAnsi="Times New Roman" w:cs="Times New Roman"/>
+          <w:sz w:val="56"/>
+          <w:szCs w:val="56"/>
+          <w:lang w:val="de-CH"/>
+        </w:rPr>
+      </w:pPr>
+    </w:p>
+    <w:p>
+      <w:pPr>
+        <w:rPr>
+          <w:rFonts w:ascii="Times New Roman" w:hAnsi="Times New Roman" w:cs="Times New Roman"/>
+          <w:sz w:val="56"/>
+          <w:szCs w:val="56"/>
+          <w:lang w:val="de-CH"/>
+        </w:rPr>
+      </w:pPr>
+    </w:p>
+    <w:p>
+      <w:pPr>
+        <w:rPr>
+          <w:rFonts w:ascii="Times New Roman" w:hAnsi="Times New Roman" w:cs="Times New Roman"/>
+          <w:sz w:val="56"/>
+          <w:szCs w:val="56"/>
+          <w:lang w:val="de-CH"/>
         </w:rPr>
       </w:pPr>
     </w:p>
@@ -420,17 +499,17 @@
         <w:spacing w:line="360" w:lineRule="auto"/>
         <w:rPr>
           <w:rFonts w:ascii="Times New Roman" w:hAnsi="Times New Roman" w:cs="Times New Roman"/>
-          <w:sz w:val="36"/>
-          <w:szCs w:val="36"/>
-          <w:lang w:val="en-US"/>
-        </w:rPr>
-      </w:pPr>
-      <w:r>
-        <w:rPr>
-          <w:rFonts w:ascii="Times New Roman" w:hAnsi="Times New Roman" w:cs="Times New Roman"/>
-          <w:sz w:val="36"/>
-          <w:szCs w:val="36"/>
-          <w:lang w:val="en-US"/>
+          <w:sz w:val="72"/>
+          <w:szCs w:val="72"/>
+          <w:lang w:val="de-CH"/>
+        </w:rPr>
+      </w:pPr>
+      <w:r>
+        <w:rPr>
+          <w:rFonts w:ascii="Times New Roman" w:hAnsi="Times New Roman" w:cs="Times New Roman"/>
+          <w:sz w:val="72"/>
+          <w:szCs w:val="72"/>
+          <w:lang w:val="de-CH"/>
         </w:rPr>
         <w:t>Education</w:t>
       </w:r>
@@ -440,16 +519,16 @@
         <w:spacing w:line="360" w:lineRule="auto"/>
         <w:rPr>
           <w:rFonts w:ascii="Times New Roman" w:hAnsi="Times New Roman" w:cs="Times New Roman"/>
-          <w:sz w:val="32"/>
-          <w:szCs w:val="32"/>
-          <w:lang w:val="en-US"/>
-        </w:rPr>
-      </w:pPr>
-      <w:r>
-        <w:rPr>
-          <w:rFonts w:ascii="Times New Roman" w:hAnsi="Times New Roman" w:cs="Times New Roman"/>
-          <w:sz w:val="32"/>
-          <w:szCs w:val="32"/>
+          <w:sz w:val="56"/>
+          <w:szCs w:val="56"/>
+          <w:lang w:val="en-US"/>
+        </w:rPr>
+      </w:pPr>
+      <w:r>
+        <w:rPr>
+          <w:rFonts w:ascii="Times New Roman" w:hAnsi="Times New Roman" w:cs="Times New Roman"/>
+          <w:sz w:val="56"/>
+          <w:szCs w:val="56"/>
           <w:lang w:val="en-US"/>
         </w:rPr>
         <w:t xml:space="preserve">Bachelor’s Degree in </w:t>
@@ -457,8 +536,8 @@
       <w:r>
         <w:rPr>
           <w:rFonts w:ascii="Times New Roman" w:hAnsi="Times New Roman" w:cs="Times New Roman"/>
-          <w:sz w:val="32"/>
-          <w:szCs w:val="32"/>
+          <w:sz w:val="56"/>
+          <w:szCs w:val="56"/>
           <w:lang w:val="en-US"/>
         </w:rPr>
         <w:t>chemistry</w:t>
@@ -466,8 +545,8 @@
       <w:r>
         <w:rPr>
           <w:rFonts w:ascii="Times New Roman" w:hAnsi="Times New Roman" w:cs="Times New Roman"/>
-          <w:sz w:val="32"/>
-          <w:szCs w:val="32"/>
+          <w:sz w:val="56"/>
+          <w:szCs w:val="56"/>
           <w:lang w:val="en-US"/>
         </w:rPr>
         <w:t xml:space="preserve"> from the University of </w:t>
@@ -475,8 +554,8 @@
       <w:r>
         <w:rPr>
           <w:rFonts w:ascii="Times New Roman" w:hAnsi="Times New Roman" w:cs="Times New Roman"/>
-          <w:sz w:val="32"/>
-          <w:szCs w:val="32"/>
+          <w:sz w:val="56"/>
+          <w:szCs w:val="56"/>
           <w:lang w:val="en-US"/>
         </w:rPr>
         <w:t>London</w:t>
@@ -486,8 +565,8 @@
       <w:pPr>
         <w:rPr>
           <w:rFonts w:ascii="Times New Roman" w:hAnsi="Times New Roman" w:cs="Times New Roman"/>
-          <w:sz w:val="32"/>
-          <w:szCs w:val="32"/>
+          <w:sz w:val="56"/>
+          <w:szCs w:val="56"/>
           <w:lang w:val="en-US"/>
         </w:rPr>
       </w:pPr>
@@ -497,16 +576,16 @@
         <w:spacing w:line="360" w:lineRule="auto"/>
         <w:rPr>
           <w:rFonts w:ascii="Times New Roman" w:hAnsi="Times New Roman" w:cs="Times New Roman"/>
-          <w:sz w:val="36"/>
-          <w:szCs w:val="36"/>
-          <w:lang w:val="en-US"/>
-        </w:rPr>
-      </w:pPr>
-      <w:r>
-        <w:rPr>
-          <w:rFonts w:ascii="Times New Roman" w:hAnsi="Times New Roman" w:cs="Times New Roman"/>
-          <w:sz w:val="36"/>
-          <w:szCs w:val="36"/>
+          <w:sz w:val="72"/>
+          <w:szCs w:val="72"/>
+          <w:lang w:val="en-US"/>
+        </w:rPr>
+      </w:pPr>
+      <w:r>
+        <w:rPr>
+          <w:rFonts w:ascii="Times New Roman" w:hAnsi="Times New Roman" w:cs="Times New Roman"/>
+          <w:sz w:val="72"/>
+          <w:szCs w:val="72"/>
           <w:lang w:val="en-US"/>
         </w:rPr>
         <w:t>Working Experience</w:t>
@@ -517,16 +596,16 @@
         <w:spacing w:line="360" w:lineRule="auto"/>
         <w:rPr>
           <w:rFonts w:ascii="Times New Roman" w:hAnsi="Times New Roman" w:cs="Times New Roman"/>
-          <w:sz w:val="32"/>
-          <w:szCs w:val="32"/>
-          <w:lang w:val="en-US"/>
-        </w:rPr>
-      </w:pPr>
-      <w:r>
-        <w:rPr>
-          <w:rFonts w:ascii="Times New Roman" w:hAnsi="Times New Roman" w:cs="Times New Roman"/>
-          <w:sz w:val="32"/>
-          <w:szCs w:val="32"/>
+          <w:sz w:val="56"/>
+          <w:szCs w:val="56"/>
+          <w:lang w:val="en-US"/>
+        </w:rPr>
+      </w:pPr>
+      <w:r>
+        <w:rPr>
+          <w:rFonts w:ascii="Times New Roman" w:hAnsi="Times New Roman" w:cs="Times New Roman"/>
+          <w:sz w:val="56"/>
+          <w:szCs w:val="56"/>
           <w:lang w:val="en-US"/>
         </w:rPr>
         <w:t>20</w:t>
@@ -534,8 +613,8 @@
       <w:r>
         <w:rPr>
           <w:rFonts w:ascii="Times New Roman" w:hAnsi="Times New Roman" w:cs="Times New Roman"/>
-          <w:sz w:val="32"/>
-          <w:szCs w:val="32"/>
+          <w:sz w:val="56"/>
+          <w:szCs w:val="56"/>
           <w:lang w:val="en-US"/>
         </w:rPr>
         <w:t>02</w:t>
@@ -543,8 +622,8 @@
       <w:r>
         <w:rPr>
           <w:rFonts w:ascii="Times New Roman" w:hAnsi="Times New Roman" w:cs="Times New Roman"/>
-          <w:sz w:val="32"/>
-          <w:szCs w:val="32"/>
+          <w:sz w:val="56"/>
+          <w:szCs w:val="56"/>
           <w:lang w:val="en-US"/>
         </w:rPr>
         <w:t xml:space="preserve"> – 2022</w:t>
@@ -552,8 +631,8 @@
       <w:r>
         <w:rPr>
           <w:rFonts w:ascii="Times New Roman" w:hAnsi="Times New Roman" w:cs="Times New Roman"/>
-          <w:sz w:val="32"/>
-          <w:szCs w:val="32"/>
+          <w:sz w:val="56"/>
+          <w:szCs w:val="56"/>
           <w:lang w:val="en-US"/>
         </w:rPr>
         <w:tab/>
@@ -561,8 +640,8 @@
       <w:r>
         <w:rPr>
           <w:rFonts w:ascii="Times New Roman" w:hAnsi="Times New Roman" w:cs="Times New Roman"/>
-          <w:sz w:val="32"/>
-          <w:szCs w:val="32"/>
+          <w:sz w:val="56"/>
+          <w:szCs w:val="56"/>
           <w:lang w:val="en-US"/>
         </w:rPr>
         <w:tab/>
@@ -570,8 +649,8 @@
       <w:r>
         <w:rPr>
           <w:rFonts w:ascii="Times New Roman" w:hAnsi="Times New Roman" w:cs="Times New Roman"/>
-          <w:sz w:val="32"/>
-          <w:szCs w:val="32"/>
+          <w:sz w:val="56"/>
+          <w:szCs w:val="56"/>
           <w:lang w:val="en-US"/>
         </w:rPr>
         <w:t xml:space="preserve">Science Teacher at </w:t>
@@ -579,8 +658,8 @@
       <w:r>
         <w:rPr>
           <w:rFonts w:ascii="Times New Roman" w:hAnsi="Times New Roman" w:cs="Times New Roman"/>
-          <w:sz w:val="32"/>
-          <w:szCs w:val="32"/>
+          <w:sz w:val="56"/>
+          <w:szCs w:val="56"/>
           <w:lang w:val="en-US"/>
         </w:rPr>
         <w:t>East</w:t>
@@ -588,8 +667,8 @@
       <w:r>
         <w:rPr>
           <w:rFonts w:ascii="Times New Roman" w:hAnsi="Times New Roman" w:cs="Times New Roman"/>
-          <w:sz w:val="32"/>
-          <w:szCs w:val="32"/>
+          <w:sz w:val="56"/>
+          <w:szCs w:val="56"/>
           <w:lang w:val="en-US"/>
         </w:rPr>
         <w:t xml:space="preserve"> London Secondary School</w:t>
@@ -600,16 +679,16 @@
         <w:spacing w:line="360" w:lineRule="auto"/>
         <w:rPr>
           <w:rFonts w:ascii="Times New Roman" w:hAnsi="Times New Roman" w:cs="Times New Roman"/>
-          <w:sz w:val="32"/>
-          <w:szCs w:val="32"/>
-          <w:lang w:val="en-US"/>
-        </w:rPr>
-      </w:pPr>
-      <w:r>
-        <w:rPr>
-          <w:rFonts w:ascii="Times New Roman" w:hAnsi="Times New Roman" w:cs="Times New Roman"/>
-          <w:sz w:val="32"/>
-          <w:szCs w:val="32"/>
+          <w:sz w:val="56"/>
+          <w:szCs w:val="56"/>
+          <w:lang w:val="en-US"/>
+        </w:rPr>
+      </w:pPr>
+      <w:r>
+        <w:rPr>
+          <w:rFonts w:ascii="Times New Roman" w:hAnsi="Times New Roman" w:cs="Times New Roman"/>
+          <w:sz w:val="56"/>
+          <w:szCs w:val="56"/>
           <w:lang w:val="en-US"/>
         </w:rPr>
         <w:t>1994</w:t>
@@ -617,8 +696,8 @@
       <w:r>
         <w:rPr>
           <w:rFonts w:ascii="Times New Roman" w:hAnsi="Times New Roman" w:cs="Times New Roman"/>
-          <w:sz w:val="32"/>
-          <w:szCs w:val="32"/>
+          <w:sz w:val="56"/>
+          <w:szCs w:val="56"/>
           <w:lang w:val="en-US"/>
         </w:rPr>
         <w:t xml:space="preserve"> – </w:t>
@@ -626,8 +705,8 @@
       <w:r>
         <w:rPr>
           <w:rFonts w:ascii="Times New Roman" w:hAnsi="Times New Roman" w:cs="Times New Roman"/>
-          <w:sz w:val="32"/>
-          <w:szCs w:val="32"/>
+          <w:sz w:val="56"/>
+          <w:szCs w:val="56"/>
           <w:lang w:val="en-US"/>
         </w:rPr>
         <w:t>2002</w:t>
@@ -635,8 +714,8 @@
       <w:r>
         <w:rPr>
           <w:rFonts w:ascii="Times New Roman" w:hAnsi="Times New Roman" w:cs="Times New Roman"/>
-          <w:sz w:val="32"/>
-          <w:szCs w:val="32"/>
+          <w:sz w:val="56"/>
+          <w:szCs w:val="56"/>
           <w:lang w:val="en-US"/>
         </w:rPr>
         <w:t xml:space="preserve"> </w:t>
@@ -644,8 +723,8 @@
       <w:r>
         <w:rPr>
           <w:rFonts w:ascii="Times New Roman" w:hAnsi="Times New Roman" w:cs="Times New Roman"/>
-          <w:sz w:val="32"/>
-          <w:szCs w:val="32"/>
+          <w:sz w:val="56"/>
+          <w:szCs w:val="56"/>
           <w:lang w:val="en-US"/>
         </w:rPr>
         <w:tab/>
@@ -653,8 +732,8 @@
       <w:r>
         <w:rPr>
           <w:rFonts w:ascii="Times New Roman" w:hAnsi="Times New Roman" w:cs="Times New Roman"/>
-          <w:sz w:val="32"/>
-          <w:szCs w:val="32"/>
+          <w:sz w:val="56"/>
+          <w:szCs w:val="56"/>
           <w:lang w:val="en-US"/>
         </w:rPr>
         <w:tab/>
@@ -663,8 +742,8 @@
       <w:r>
         <w:rPr>
           <w:rFonts w:ascii="Times New Roman" w:hAnsi="Times New Roman" w:cs="Times New Roman"/>
-          <w:sz w:val="32"/>
-          <w:szCs w:val="32"/>
+          <w:sz w:val="56"/>
+          <w:szCs w:val="56"/>
           <w:lang w:val="en-US"/>
         </w:rPr>
         <w:t>West</w:t>
@@ -672,8 +751,8 @@
       <w:r>
         <w:rPr>
           <w:rFonts w:ascii="Times New Roman" w:hAnsi="Times New Roman" w:cs="Times New Roman"/>
-          <w:sz w:val="32"/>
-          <w:szCs w:val="32"/>
+          <w:sz w:val="56"/>
+          <w:szCs w:val="56"/>
           <w:lang w:val="en-US"/>
         </w:rPr>
         <w:t xml:space="preserve"> </w:t>
@@ -681,8 +760,8 @@
       <w:r>
         <w:rPr>
           <w:rFonts w:ascii="Times New Roman" w:hAnsi="Times New Roman" w:cs="Times New Roman"/>
-          <w:sz w:val="32"/>
-          <w:szCs w:val="32"/>
+          <w:sz w:val="56"/>
+          <w:szCs w:val="56"/>
           <w:lang w:val="en-US"/>
         </w:rPr>
         <w:t>London Secondary School</w:t>
@@ -693,8 +772,8 @@
         <w:spacing w:line="360" w:lineRule="auto"/>
         <w:rPr>
           <w:rFonts w:ascii="Times New Roman" w:hAnsi="Times New Roman" w:cs="Times New Roman"/>
-          <w:sz w:val="32"/>
-          <w:szCs w:val="32"/>
+          <w:sz w:val="56"/>
+          <w:szCs w:val="56"/>
           <w:lang w:val="en-US"/>
         </w:rPr>
       </w:pPr>
@@ -704,16 +783,60 @@
         <w:spacing w:line="360" w:lineRule="auto"/>
         <w:rPr>
           <w:rFonts w:ascii="Times New Roman" w:hAnsi="Times New Roman" w:cs="Times New Roman"/>
-          <w:sz w:val="36"/>
-          <w:szCs w:val="36"/>
-          <w:lang w:val="en-US"/>
-        </w:rPr>
-      </w:pPr>
-      <w:r>
-        <w:rPr>
-          <w:rFonts w:ascii="Times New Roman" w:hAnsi="Times New Roman" w:cs="Times New Roman"/>
-          <w:sz w:val="36"/>
-          <w:szCs w:val="36"/>
+          <w:sz w:val="56"/>
+          <w:szCs w:val="56"/>
+          <w:lang w:val="en-US"/>
+        </w:rPr>
+      </w:pPr>
+    </w:p>
+    <w:p>
+      <w:pPr>
+        <w:spacing w:line="360" w:lineRule="auto"/>
+        <w:rPr>
+          <w:rFonts w:ascii="Times New Roman" w:hAnsi="Times New Roman" w:cs="Times New Roman"/>
+          <w:sz w:val="56"/>
+          <w:szCs w:val="56"/>
+          <w:lang w:val="en-US"/>
+        </w:rPr>
+      </w:pPr>
+    </w:p>
+    <w:p>
+      <w:pPr>
+        <w:spacing w:line="360" w:lineRule="auto"/>
+        <w:rPr>
+          <w:rFonts w:ascii="Times New Roman" w:hAnsi="Times New Roman" w:cs="Times New Roman"/>
+          <w:sz w:val="56"/>
+          <w:szCs w:val="56"/>
+          <w:lang w:val="en-US"/>
+        </w:rPr>
+      </w:pPr>
+    </w:p>
+    <w:p>
+      <w:pPr>
+        <w:spacing w:line="360" w:lineRule="auto"/>
+        <w:rPr>
+          <w:rFonts w:ascii="Times New Roman" w:hAnsi="Times New Roman" w:cs="Times New Roman"/>
+          <w:sz w:val="56"/>
+          <w:szCs w:val="56"/>
+          <w:lang w:val="en-US"/>
+        </w:rPr>
+      </w:pPr>
+    </w:p>
+    <w:p>
+      <w:pPr>
+        <w:spacing w:line="360" w:lineRule="auto"/>
+        <w:rPr>
+          <w:rFonts w:ascii="Times New Roman" w:hAnsi="Times New Roman" w:cs="Times New Roman"/>
+          <w:sz w:val="72"/>
+          <w:szCs w:val="72"/>
+          <w:lang w:val="en-US"/>
+        </w:rPr>
+      </w:pPr>
+      <w:r>
+        <w:rPr>
+          <w:rFonts w:ascii="Times New Roman" w:hAnsi="Times New Roman" w:cs="Times New Roman"/>
+          <w:sz w:val="72"/>
+          <w:szCs w:val="72"/>
           <w:lang w:val="en-US"/>
         </w:rPr>
         <w:t>Letter of motivation</w:t>
@@ -724,16 +847,16 @@
         <w:spacing w:line="360" w:lineRule="auto"/>
         <w:rPr>
           <w:rFonts w:ascii="Times New Roman" w:hAnsi="Times New Roman" w:cs="Times New Roman"/>
-          <w:sz w:val="32"/>
-          <w:szCs w:val="32"/>
-          <w:lang w:val="en-US"/>
-        </w:rPr>
-      </w:pPr>
-      <w:r>
-        <w:rPr>
-          <w:rFonts w:ascii="Times New Roman" w:hAnsi="Times New Roman" w:cs="Times New Roman"/>
-          <w:sz w:val="32"/>
-          <w:szCs w:val="32"/>
+          <w:sz w:val="56"/>
+          <w:szCs w:val="56"/>
+          <w:lang w:val="en-US"/>
+        </w:rPr>
+      </w:pPr>
+      <w:r>
+        <w:rPr>
+          <w:rFonts w:ascii="Times New Roman" w:hAnsi="Times New Roman" w:cs="Times New Roman"/>
+          <w:sz w:val="56"/>
+          <w:szCs w:val="56"/>
           <w:lang w:val="en-US"/>
         </w:rPr>
         <w:t>“…my results truly speak for themselves. In each school I have taught at the average school satisfaction rating from parents has increased. While some pupils in the past have complained about my rigidity, their safety and final grades are my first and only priority….</w:t>
@@ -741,8 +864,8 @@
       <w:r>
         <w:rPr>
           <w:rFonts w:ascii="Times New Roman" w:hAnsi="Times New Roman" w:cs="Times New Roman"/>
-          <w:sz w:val="32"/>
-          <w:szCs w:val="32"/>
+          <w:sz w:val="56"/>
+          <w:szCs w:val="56"/>
           <w:lang w:val="en-US"/>
         </w:rPr>
         <w:t>”</w:t>
@@ -752,26 +875,26 @@
       <w:pPr>
         <w:rPr>
           <w:rFonts w:ascii="Times New Roman" w:hAnsi="Times New Roman" w:cs="Times New Roman"/>
-          <w:sz w:val="32"/>
-          <w:szCs w:val="32"/>
-          <w:lang w:val="en-US"/>
-        </w:rPr>
-      </w:pPr>
-    </w:p>
-    <w:p>
-      <w:pPr>
-        <w:rPr>
-          <w:rFonts w:ascii="Times New Roman" w:hAnsi="Times New Roman" w:cs="Times New Roman"/>
-          <w:sz w:val="32"/>
-          <w:szCs w:val="32"/>
-          <w:lang w:val="en-US"/>
-        </w:rPr>
-      </w:pPr>
-      <w:r>
-        <w:rPr>
-          <w:rFonts w:ascii="Times New Roman" w:hAnsi="Times New Roman" w:cs="Times New Roman"/>
-          <w:sz w:val="32"/>
-          <w:szCs w:val="32"/>
+          <w:sz w:val="56"/>
+          <w:szCs w:val="56"/>
+          <w:lang w:val="en-US"/>
+        </w:rPr>
+      </w:pPr>
+    </w:p>
+    <w:p>
+      <w:pPr>
+        <w:rPr>
+          <w:rFonts w:ascii="Times New Roman" w:hAnsi="Times New Roman" w:cs="Times New Roman"/>
+          <w:sz w:val="56"/>
+          <w:szCs w:val="56"/>
+          <w:lang w:val="en-US"/>
+        </w:rPr>
+      </w:pPr>
+      <w:r>
+        <w:rPr>
+          <w:rFonts w:ascii="Times New Roman" w:hAnsi="Times New Roman" w:cs="Times New Roman"/>
+          <w:sz w:val="56"/>
+          <w:szCs w:val="56"/>
           <w:lang w:val="en-US"/>
         </w:rPr>
         <w:t xml:space="preserve">Hobbies: </w:t>
@@ -779,8 +902,8 @@
       <w:r>
         <w:rPr>
           <w:rFonts w:ascii="Times New Roman" w:hAnsi="Times New Roman" w:cs="Times New Roman"/>
-          <w:sz w:val="32"/>
-          <w:szCs w:val="32"/>
+          <w:sz w:val="56"/>
+          <w:szCs w:val="56"/>
           <w:lang w:val="en-US"/>
         </w:rPr>
         <w:t>fishing, taxidermy, hunting</w:t>

</xml_diff>